<commit_message>
added in sequence diagram
</commit_message>
<xml_diff>
--- a/XYZ-portal SDD.docx
+++ b/XYZ-portal SDD.docx
@@ -133,7 +133,7 @@
           <w:r>
             <w:fldChar w:fldCharType="separate"/>
           </w:r>
-          <w:hyperlink w:anchor="_Toc43596963" w:history="1">
+          <w:hyperlink w:anchor="_Toc43638827" w:history="1">
             <w:r>
               <w:rPr>
                 <w:rStyle w:val="Hyperlink"/>
@@ -160,7 +160,7 @@
                 <w:noProof/>
                 <w:webHidden/>
               </w:rPr>
-              <w:instrText xml:space="preserve"> PAGEREF _Toc43596963 \h </w:instrText>
+              <w:instrText xml:space="preserve"> PAGEREF _Toc43638827 \h </w:instrText>
             </w:r>
             <w:r>
               <w:rPr>
@@ -203,7 +203,7 @@
               <w:lang w:val="en-US"/>
             </w:rPr>
           </w:pPr>
-          <w:hyperlink w:anchor="_Toc43596964" w:history="1">
+          <w:hyperlink w:anchor="_Toc43638828" w:history="1">
             <w:r>
               <w:rPr>
                 <w:rStyle w:val="Hyperlink"/>
@@ -244,7 +244,7 @@
                 <w:noProof/>
                 <w:webHidden/>
               </w:rPr>
-              <w:instrText xml:space="preserve"> PAGEREF _Toc43596964 \h </w:instrText>
+              <w:instrText xml:space="preserve"> PAGEREF _Toc43638828 \h </w:instrText>
             </w:r>
             <w:r>
               <w:rPr>
@@ -287,7 +287,7 @@
               <w:lang w:val="en-US"/>
             </w:rPr>
           </w:pPr>
-          <w:hyperlink w:anchor="_Toc43596965" w:history="1">
+          <w:hyperlink w:anchor="_Toc43638829" w:history="1">
             <w:r>
               <w:rPr>
                 <w:rStyle w:val="Hyperlink"/>
@@ -328,7 +328,7 @@
                 <w:noProof/>
                 <w:webHidden/>
               </w:rPr>
-              <w:instrText xml:space="preserve"> PAGEREF _Toc43596965 \h </w:instrText>
+              <w:instrText xml:space="preserve"> PAGEREF _Toc43638829 \h </w:instrText>
             </w:r>
             <w:r>
               <w:rPr>
@@ -371,7 +371,7 @@
               <w:lang w:val="en-US"/>
             </w:rPr>
           </w:pPr>
-          <w:hyperlink w:anchor="_Toc43596966" w:history="1">
+          <w:hyperlink w:anchor="_Toc43638830" w:history="1">
             <w:r>
               <w:rPr>
                 <w:rStyle w:val="Hyperlink"/>
@@ -412,7 +412,7 @@
                 <w:noProof/>
                 <w:webHidden/>
               </w:rPr>
-              <w:instrText xml:space="preserve"> PAGEREF _Toc43596966 \h </w:instrText>
+              <w:instrText xml:space="preserve"> PAGEREF _Toc43638830 \h </w:instrText>
             </w:r>
             <w:r>
               <w:rPr>
@@ -455,7 +455,7 @@
               <w:lang w:val="en-US"/>
             </w:rPr>
           </w:pPr>
-          <w:hyperlink w:anchor="_Toc43596967" w:history="1">
+          <w:hyperlink w:anchor="_Toc43638831" w:history="1">
             <w:r>
               <w:rPr>
                 <w:rStyle w:val="Hyperlink"/>
@@ -496,7 +496,7 @@
                 <w:noProof/>
                 <w:webHidden/>
               </w:rPr>
-              <w:instrText xml:space="preserve"> PAGEREF _Toc43596967 \h </w:instrText>
+              <w:instrText xml:space="preserve"> PAGEREF _Toc43638831 \h </w:instrText>
             </w:r>
             <w:r>
               <w:rPr>
@@ -539,7 +539,7 @@
               <w:lang w:val="en-US"/>
             </w:rPr>
           </w:pPr>
-          <w:hyperlink w:anchor="_Toc43596968" w:history="1">
+          <w:hyperlink w:anchor="_Toc43638832" w:history="1">
             <w:r>
               <w:rPr>
                 <w:rStyle w:val="Hyperlink"/>
@@ -580,7 +580,7 @@
                 <w:noProof/>
                 <w:webHidden/>
               </w:rPr>
-              <w:instrText xml:space="preserve"> PAGEREF _Toc43596968 \h </w:instrText>
+              <w:instrText xml:space="preserve"> PAGEREF _Toc43638832 \h </w:instrText>
             </w:r>
             <w:r>
               <w:rPr>
@@ -623,7 +623,7 @@
               <w:lang w:val="en-US"/>
             </w:rPr>
           </w:pPr>
-          <w:hyperlink w:anchor="_Toc43596969" w:history="1">
+          <w:hyperlink w:anchor="_Toc43638833" w:history="1">
             <w:r>
               <w:rPr>
                 <w:rStyle w:val="Hyperlink"/>
@@ -664,7 +664,7 @@
                 <w:noProof/>
                 <w:webHidden/>
               </w:rPr>
-              <w:instrText xml:space="preserve"> PAGEREF _Toc43596969 \h </w:instrText>
+              <w:instrText xml:space="preserve"> PAGEREF _Toc43638833 \h </w:instrText>
             </w:r>
             <w:r>
               <w:rPr>
@@ -707,7 +707,7 @@
               <w:lang w:val="en-US"/>
             </w:rPr>
           </w:pPr>
-          <w:hyperlink w:anchor="_Toc43596970" w:history="1">
+          <w:hyperlink w:anchor="_Toc43638834" w:history="1">
             <w:r>
               <w:rPr>
                 <w:rStyle w:val="Hyperlink"/>
@@ -748,7 +748,7 @@
                 <w:noProof/>
                 <w:webHidden/>
               </w:rPr>
-              <w:instrText xml:space="preserve"> PAGEREF _Toc43596970 \h </w:instrText>
+              <w:instrText xml:space="preserve"> PAGEREF _Toc43638834 \h </w:instrText>
             </w:r>
             <w:r>
               <w:rPr>
@@ -791,7 +791,7 @@
               <w:lang w:val="en-US"/>
             </w:rPr>
           </w:pPr>
-          <w:hyperlink w:anchor="_Toc43596971" w:history="1">
+          <w:hyperlink w:anchor="_Toc43638835" w:history="1">
             <w:r>
               <w:rPr>
                 <w:rStyle w:val="Hyperlink"/>
@@ -832,7 +832,7 @@
                 <w:noProof/>
                 <w:webHidden/>
               </w:rPr>
-              <w:instrText xml:space="preserve"> PAGEREF _Toc43596971 \h </w:instrText>
+              <w:instrText xml:space="preserve"> PAGEREF _Toc43638835 \h </w:instrText>
             </w:r>
             <w:r>
               <w:rPr>
@@ -875,7 +875,7 @@
               <w:lang w:val="en-US"/>
             </w:rPr>
           </w:pPr>
-          <w:hyperlink w:anchor="_Toc43596972" w:history="1">
+          <w:hyperlink w:anchor="_Toc43638836" w:history="1">
             <w:r>
               <w:rPr>
                 <w:rStyle w:val="Hyperlink"/>
@@ -916,7 +916,7 @@
                 <w:noProof/>
                 <w:webHidden/>
               </w:rPr>
-              <w:instrText xml:space="preserve"> PAGEREF _Toc43596972 \h </w:instrText>
+              <w:instrText xml:space="preserve"> PAGEREF _Toc43638836 \h </w:instrText>
             </w:r>
             <w:r>
               <w:rPr>
@@ -936,7 +936,7 @@
                 <w:noProof/>
                 <w:webHidden/>
               </w:rPr>
-              <w:t>7</w:t>
+              <w:t>8</w:t>
             </w:r>
             <w:r>
               <w:rPr>
@@ -959,7 +959,7 @@
               <w:lang w:val="en-US"/>
             </w:rPr>
           </w:pPr>
-          <w:hyperlink w:anchor="_Toc43596973" w:history="1">
+          <w:hyperlink w:anchor="_Toc43638837" w:history="1">
             <w:r>
               <w:rPr>
                 <w:rStyle w:val="Hyperlink"/>
@@ -1000,7 +1000,7 @@
                 <w:noProof/>
                 <w:webHidden/>
               </w:rPr>
-              <w:instrText xml:space="preserve"> PAGEREF _Toc43596973 \h </w:instrText>
+              <w:instrText xml:space="preserve"> PAGEREF _Toc43638837 \h </w:instrText>
             </w:r>
             <w:r>
               <w:rPr>
@@ -1020,7 +1020,7 @@
                 <w:noProof/>
                 <w:webHidden/>
               </w:rPr>
-              <w:t>8</w:t>
+              <w:t>10</w:t>
             </w:r>
             <w:r>
               <w:rPr>
@@ -1043,7 +1043,7 @@
               <w:lang w:val="en-US"/>
             </w:rPr>
           </w:pPr>
-          <w:hyperlink w:anchor="_Toc43596974" w:history="1">
+          <w:hyperlink w:anchor="_Toc43638838" w:history="1">
             <w:r>
               <w:rPr>
                 <w:rStyle w:val="Hyperlink"/>
@@ -1084,7 +1084,7 @@
                 <w:noProof/>
                 <w:webHidden/>
               </w:rPr>
-              <w:instrText xml:space="preserve"> PAGEREF _Toc43596974 \h </w:instrText>
+              <w:instrText xml:space="preserve"> PAGEREF _Toc43638838 \h </w:instrText>
             </w:r>
             <w:r>
               <w:rPr>
@@ -1104,7 +1104,7 @@
                 <w:noProof/>
                 <w:webHidden/>
               </w:rPr>
-              <w:t>9</w:t>
+              <w:t>12</w:t>
             </w:r>
             <w:r>
               <w:rPr>
@@ -1127,7 +1127,7 @@
               <w:lang w:val="en-US"/>
             </w:rPr>
           </w:pPr>
-          <w:hyperlink w:anchor="_Toc43596975" w:history="1">
+          <w:hyperlink w:anchor="_Toc43638839" w:history="1">
             <w:r>
               <w:rPr>
                 <w:rStyle w:val="Hyperlink"/>
@@ -1168,7 +1168,7 @@
                 <w:noProof/>
                 <w:webHidden/>
               </w:rPr>
-              <w:instrText xml:space="preserve"> PAGEREF _Toc43596975 \h </w:instrText>
+              <w:instrText xml:space="preserve"> PAGEREF _Toc43638839 \h </w:instrText>
             </w:r>
             <w:r>
               <w:rPr>
@@ -1188,7 +1188,7 @@
                 <w:noProof/>
                 <w:webHidden/>
               </w:rPr>
-              <w:t>9</w:t>
+              <w:t>12</w:t>
             </w:r>
             <w:r>
               <w:rPr>
@@ -1211,7 +1211,7 @@
               <w:lang w:val="en-US"/>
             </w:rPr>
           </w:pPr>
-          <w:hyperlink w:anchor="_Toc43596976" w:history="1">
+          <w:hyperlink w:anchor="_Toc43638840" w:history="1">
             <w:r>
               <w:rPr>
                 <w:rStyle w:val="Hyperlink"/>
@@ -1252,7 +1252,7 @@
                 <w:noProof/>
                 <w:webHidden/>
               </w:rPr>
-              <w:instrText xml:space="preserve"> PAGEREF _Toc43596976 \h </w:instrText>
+              <w:instrText xml:space="preserve"> PAGEREF _Toc43638840 \h </w:instrText>
             </w:r>
             <w:r>
               <w:rPr>
@@ -1272,7 +1272,7 @@
                 <w:noProof/>
                 <w:webHidden/>
               </w:rPr>
-              <w:t>10</w:t>
+              <w:t>13</w:t>
             </w:r>
             <w:r>
               <w:rPr>
@@ -1295,7 +1295,7 @@
               <w:lang w:val="en-US"/>
             </w:rPr>
           </w:pPr>
-          <w:hyperlink w:anchor="_Toc43596977" w:history="1">
+          <w:hyperlink w:anchor="_Toc43638841" w:history="1">
             <w:r>
               <w:rPr>
                 <w:rStyle w:val="Hyperlink"/>
@@ -1336,7 +1336,7 @@
                 <w:noProof/>
                 <w:webHidden/>
               </w:rPr>
-              <w:instrText xml:space="preserve"> PAGEREF _Toc43596977 \h </w:instrText>
+              <w:instrText xml:space="preserve"> PAGEREF _Toc43638841 \h </w:instrText>
             </w:r>
             <w:r>
               <w:rPr>
@@ -1356,7 +1356,7 @@
                 <w:noProof/>
                 <w:webHidden/>
               </w:rPr>
-              <w:t>10</w:t>
+              <w:t>13</w:t>
             </w:r>
             <w:r>
               <w:rPr>
@@ -1379,7 +1379,7 @@
               <w:lang w:val="en-US"/>
             </w:rPr>
           </w:pPr>
-          <w:hyperlink w:anchor="_Toc43596978" w:history="1">
+          <w:hyperlink w:anchor="_Toc43638842" w:history="1">
             <w:r>
               <w:rPr>
                 <w:rStyle w:val="Hyperlink"/>
@@ -1420,7 +1420,7 @@
                 <w:noProof/>
                 <w:webHidden/>
               </w:rPr>
-              <w:instrText xml:space="preserve"> PAGEREF _Toc43596978 \h </w:instrText>
+              <w:instrText xml:space="preserve"> PAGEREF _Toc43638842 \h </w:instrText>
             </w:r>
             <w:r>
               <w:rPr>
@@ -1440,7 +1440,7 @@
                 <w:noProof/>
                 <w:webHidden/>
               </w:rPr>
-              <w:t>10</w:t>
+              <w:t>13</w:t>
             </w:r>
             <w:r>
               <w:rPr>
@@ -1460,9 +1460,10 @@
             </w:tabs>
             <w:rPr>
               <w:noProof/>
+              <w:lang w:val="en-US"/>
             </w:rPr>
           </w:pPr>
-          <w:hyperlink w:anchor="_Toc43596979" w:history="1">
+          <w:hyperlink w:anchor="_Toc43638843" w:history="1">
             <w:r>
               <w:rPr>
                 <w:rStyle w:val="Hyperlink"/>
@@ -1473,6 +1474,7 @@
             <w:r>
               <w:rPr>
                 <w:noProof/>
+                <w:lang w:val="en-US"/>
               </w:rPr>
               <w:tab/>
             </w:r>
@@ -1502,7 +1504,7 @@
                 <w:noProof/>
                 <w:webHidden/>
               </w:rPr>
-              <w:instrText xml:space="preserve"> PAGEREF _Toc43596979 \h </w:instrText>
+              <w:instrText xml:space="preserve"> PAGEREF _Toc43638843 \h </w:instrText>
             </w:r>
             <w:r>
               <w:rPr>
@@ -1522,7 +1524,7 @@
                 <w:noProof/>
                 <w:webHidden/>
               </w:rPr>
-              <w:t>10</w:t>
+              <w:t>13</w:t>
             </w:r>
             <w:r>
               <w:rPr>
@@ -1542,9 +1544,10 @@
             </w:tabs>
             <w:rPr>
               <w:noProof/>
+              <w:lang w:val="en-US"/>
             </w:rPr>
           </w:pPr>
-          <w:hyperlink w:anchor="_Toc43596980" w:history="1">
+          <w:hyperlink w:anchor="_Toc43638844" w:history="1">
             <w:r>
               <w:rPr>
                 <w:rStyle w:val="Hyperlink"/>
@@ -1555,6 +1558,7 @@
             <w:r>
               <w:rPr>
                 <w:noProof/>
+                <w:lang w:val="en-US"/>
               </w:rPr>
               <w:tab/>
             </w:r>
@@ -1584,7 +1588,7 @@
                 <w:noProof/>
                 <w:webHidden/>
               </w:rPr>
-              <w:instrText xml:space="preserve"> PAGEREF _Toc43596980 \h </w:instrText>
+              <w:instrText xml:space="preserve"> PAGEREF _Toc43638844 \h </w:instrText>
             </w:r>
             <w:r>
               <w:rPr>
@@ -1604,7 +1608,7 @@
                 <w:noProof/>
                 <w:webHidden/>
               </w:rPr>
-              <w:t>11</w:t>
+              <w:t>14</w:t>
             </w:r>
             <w:r>
               <w:rPr>
@@ -1624,9 +1628,10 @@
             </w:tabs>
             <w:rPr>
               <w:noProof/>
+              <w:lang w:val="en-US"/>
             </w:rPr>
           </w:pPr>
-          <w:hyperlink w:anchor="_Toc43596981" w:history="1">
+          <w:hyperlink w:anchor="_Toc43638845" w:history="1">
             <w:r>
               <w:rPr>
                 <w:rStyle w:val="Hyperlink"/>
@@ -1637,6 +1642,7 @@
             <w:r>
               <w:rPr>
                 <w:noProof/>
+                <w:lang w:val="en-US"/>
               </w:rPr>
               <w:tab/>
             </w:r>
@@ -1666,7 +1672,7 @@
                 <w:noProof/>
                 <w:webHidden/>
               </w:rPr>
-              <w:instrText xml:space="preserve"> PAGEREF _Toc43596981 \h </w:instrText>
+              <w:instrText xml:space="preserve"> PAGEREF _Toc43638845 \h </w:instrText>
             </w:r>
             <w:r>
               <w:rPr>
@@ -1686,7 +1692,7 @@
                 <w:noProof/>
                 <w:webHidden/>
               </w:rPr>
-              <w:t>13</w:t>
+              <w:t>16</w:t>
             </w:r>
             <w:r>
               <w:rPr>
@@ -1706,9 +1712,10 @@
             </w:tabs>
             <w:rPr>
               <w:noProof/>
+              <w:lang w:val="en-US"/>
             </w:rPr>
           </w:pPr>
-          <w:hyperlink w:anchor="_Toc43596982" w:history="1">
+          <w:hyperlink w:anchor="_Toc43638846" w:history="1">
             <w:r>
               <w:rPr>
                 <w:rStyle w:val="Hyperlink"/>
@@ -1719,6 +1726,7 @@
             <w:r>
               <w:rPr>
                 <w:noProof/>
+                <w:lang w:val="en-US"/>
               </w:rPr>
               <w:tab/>
             </w:r>
@@ -1748,7 +1756,7 @@
                 <w:noProof/>
                 <w:webHidden/>
               </w:rPr>
-              <w:instrText xml:space="preserve"> PAGEREF _Toc43596982 \h </w:instrText>
+              <w:instrText xml:space="preserve"> PAGEREF _Toc43638846 \h </w:instrText>
             </w:r>
             <w:r>
               <w:rPr>
@@ -1768,7 +1776,7 @@
                 <w:noProof/>
                 <w:webHidden/>
               </w:rPr>
-              <w:t>15</w:t>
+              <w:t>18</w:t>
             </w:r>
             <w:r>
               <w:rPr>
@@ -1788,9 +1796,10 @@
             </w:tabs>
             <w:rPr>
               <w:noProof/>
+              <w:lang w:val="en-US"/>
             </w:rPr>
           </w:pPr>
-          <w:hyperlink w:anchor="_Toc43596983" w:history="1">
+          <w:hyperlink w:anchor="_Toc43638847" w:history="1">
             <w:r>
               <w:rPr>
                 <w:rStyle w:val="Hyperlink"/>
@@ -1801,6 +1810,7 @@
             <w:r>
               <w:rPr>
                 <w:noProof/>
+                <w:lang w:val="en-US"/>
               </w:rPr>
               <w:tab/>
             </w:r>
@@ -1830,7 +1840,7 @@
                 <w:noProof/>
                 <w:webHidden/>
               </w:rPr>
-              <w:instrText xml:space="preserve"> PAGEREF _Toc43596983 \h </w:instrText>
+              <w:instrText xml:space="preserve"> PAGEREF _Toc43638847 \h </w:instrText>
             </w:r>
             <w:r>
               <w:rPr>
@@ -1850,7 +1860,7 @@
                 <w:noProof/>
                 <w:webHidden/>
               </w:rPr>
-              <w:t>17</w:t>
+              <w:t>20</w:t>
             </w:r>
             <w:r>
               <w:rPr>
@@ -1873,7 +1883,7 @@
               <w:lang w:val="en-US"/>
             </w:rPr>
           </w:pPr>
-          <w:hyperlink w:anchor="_Toc43596984" w:history="1">
+          <w:hyperlink w:anchor="_Toc43638848" w:history="1">
             <w:r>
               <w:rPr>
                 <w:rStyle w:val="Hyperlink"/>
@@ -1914,7 +1924,7 @@
                 <w:noProof/>
                 <w:webHidden/>
               </w:rPr>
-              <w:instrText xml:space="preserve"> PAGEREF _Toc43596984 \h </w:instrText>
+              <w:instrText xml:space="preserve"> PAGEREF _Toc43638848 \h </w:instrText>
             </w:r>
             <w:r>
               <w:rPr>
@@ -1934,7 +1944,7 @@
                 <w:noProof/>
                 <w:webHidden/>
               </w:rPr>
-              <w:t>17</w:t>
+              <w:t>20</w:t>
             </w:r>
             <w:r>
               <w:rPr>
@@ -1957,7 +1967,7 @@
               <w:lang w:val="en-US"/>
             </w:rPr>
           </w:pPr>
-          <w:hyperlink w:anchor="_Toc43596985" w:history="1">
+          <w:hyperlink w:anchor="_Toc43638849" w:history="1">
             <w:r>
               <w:rPr>
                 <w:rStyle w:val="Hyperlink"/>
@@ -1998,7 +2008,7 @@
                 <w:noProof/>
                 <w:webHidden/>
               </w:rPr>
-              <w:instrText xml:space="preserve"> PAGEREF _Toc43596985 \h </w:instrText>
+              <w:instrText xml:space="preserve"> PAGEREF _Toc43638849 \h </w:instrText>
             </w:r>
             <w:r>
               <w:rPr>
@@ -2018,7 +2028,7 @@
                 <w:noProof/>
                 <w:webHidden/>
               </w:rPr>
-              <w:t>17</w:t>
+              <w:t>20</w:t>
             </w:r>
             <w:r>
               <w:rPr>
@@ -2045,7 +2055,7 @@
       <w:pPr>
         <w:pStyle w:val="Heading1"/>
       </w:pPr>
-      <w:bookmarkStart w:id="0" w:name="_Toc43596963"/>
+      <w:bookmarkStart w:id="0" w:name="_Toc43638827"/>
       <w:r>
         <w:lastRenderedPageBreak/>
         <w:t>Table of Figures</w:t>
@@ -2080,7 +2090,7 @@
       <w:r>
         <w:fldChar w:fldCharType="separate"/>
       </w:r>
-      <w:hyperlink w:anchor="_Toc43596986" w:history="1">
+      <w:hyperlink w:anchor="_Toc43638850" w:history="1">
         <w:r>
           <w:rPr>
             <w:rStyle w:val="Hyperlink"/>
@@ -2107,7 +2117,7 @@
             <w:noProof/>
             <w:webHidden/>
           </w:rPr>
-          <w:instrText xml:space="preserve"> PAGEREF _Toc43596986 \h </w:instrText>
+          <w:instrText xml:space="preserve"> PAGEREF _Toc43638850 \h </w:instrText>
         </w:r>
         <w:r>
           <w:rPr>
@@ -2149,7 +2159,7 @@
           <w:lang w:val="en-US"/>
         </w:rPr>
       </w:pPr>
-      <w:hyperlink w:anchor="_Toc43596987" w:history="1">
+      <w:hyperlink w:anchor="_Toc43638851" w:history="1">
         <w:r>
           <w:rPr>
             <w:rStyle w:val="Hyperlink"/>
@@ -2176,7 +2186,7 @@
             <w:noProof/>
             <w:webHidden/>
           </w:rPr>
-          <w:instrText xml:space="preserve"> PAGEREF _Toc43596987 \h </w:instrText>
+          <w:instrText xml:space="preserve"> PAGEREF _Toc43638851 \h </w:instrText>
         </w:r>
         <w:r>
           <w:rPr>
@@ -2218,13 +2228,13 @@
           <w:lang w:val="en-US"/>
         </w:rPr>
       </w:pPr>
-      <w:hyperlink w:anchor="_Toc43596988" w:history="1">
+      <w:hyperlink w:anchor="_Toc43638852" w:history="1">
         <w:r>
           <w:rPr>
             <w:rStyle w:val="Hyperlink"/>
             <w:noProof/>
           </w:rPr>
-          <w:t>Figure 3 Flow Diagram of Dashboard</w:t>
+          <w:t>Figure 3 Sequence Diagram of Form Filing</w:t>
         </w:r>
         <w:r>
           <w:rPr>
@@ -2245,7 +2255,7 @@
             <w:noProof/>
             <w:webHidden/>
           </w:rPr>
-          <w:instrText xml:space="preserve"> PAGEREF _Toc43596988 \h </w:instrText>
+          <w:instrText xml:space="preserve"> PAGEREF _Toc43638852 \h </w:instrText>
         </w:r>
         <w:r>
           <w:rPr>
@@ -2287,13 +2297,13 @@
           <w:lang w:val="en-US"/>
         </w:rPr>
       </w:pPr>
-      <w:hyperlink w:anchor="_Toc43596989" w:history="1">
+      <w:hyperlink w:anchor="_Toc43638853" w:history="1">
         <w:r>
           <w:rPr>
             <w:rStyle w:val="Hyperlink"/>
             <w:noProof/>
           </w:rPr>
-          <w:t>Figure 4 - Flow Diagram of Admin Portal</w:t>
+          <w:t>Figure 4 Flow Diagram of Dashboard</w:t>
         </w:r>
         <w:r>
           <w:rPr>
@@ -2314,7 +2324,7 @@
             <w:noProof/>
             <w:webHidden/>
           </w:rPr>
-          <w:instrText xml:space="preserve"> PAGEREF _Toc43596989 \h </w:instrText>
+          <w:instrText xml:space="preserve"> PAGEREF _Toc43638853 \h </w:instrText>
         </w:r>
         <w:r>
           <w:rPr>
@@ -2356,13 +2366,13 @@
           <w:lang w:val="en-US"/>
         </w:rPr>
       </w:pPr>
-      <w:hyperlink w:anchor="_Toc43596990" w:history="1">
+      <w:hyperlink w:anchor="_Toc43638854" w:history="1">
         <w:r>
           <w:rPr>
             <w:rStyle w:val="Hyperlink"/>
             <w:noProof/>
           </w:rPr>
-          <w:t>Figure 5 Data Dictionary</w:t>
+          <w:t>Figure 5 Sequence Diagram of Dashboard</w:t>
         </w:r>
         <w:r>
           <w:rPr>
@@ -2383,7 +2393,7 @@
             <w:noProof/>
             <w:webHidden/>
           </w:rPr>
-          <w:instrText xml:space="preserve"> PAGEREF _Toc43596990 \h </w:instrText>
+          <w:instrText xml:space="preserve"> PAGEREF _Toc43638854 \h </w:instrText>
         </w:r>
         <w:r>
           <w:rPr>
@@ -2425,13 +2435,13 @@
           <w:lang w:val="en-US"/>
         </w:rPr>
       </w:pPr>
-      <w:hyperlink w:anchor="_Toc43596991" w:history="1">
+      <w:hyperlink w:anchor="_Toc43638855" w:history="1">
         <w:r>
           <w:rPr>
             <w:rStyle w:val="Hyperlink"/>
             <w:noProof/>
           </w:rPr>
-          <w:t>Figure 6 Main Page of XYZ portal</w:t>
+          <w:t>Figure 6 - Flow Diagram of Admin Portal</w:t>
         </w:r>
         <w:r>
           <w:rPr>
@@ -2452,7 +2462,7 @@
             <w:noProof/>
             <w:webHidden/>
           </w:rPr>
-          <w:instrText xml:space="preserve"> PAGEREF _Toc43596991 \h </w:instrText>
+          <w:instrText xml:space="preserve"> PAGEREF _Toc43638855 \h </w:instrText>
         </w:r>
         <w:r>
           <w:rPr>
@@ -2494,13 +2504,13 @@
           <w:lang w:val="en-US"/>
         </w:rPr>
       </w:pPr>
-      <w:hyperlink w:anchor="_Toc43596992" w:history="1">
+      <w:hyperlink w:anchor="_Toc43638856" w:history="1">
         <w:r>
           <w:rPr>
             <w:rStyle w:val="Hyperlink"/>
             <w:noProof/>
           </w:rPr>
-          <w:t>Figure 7 Form Filings with error</w:t>
+          <w:t>Figure 7 Sequence Diagram of Admin Portal</w:t>
         </w:r>
         <w:r>
           <w:rPr>
@@ -2521,7 +2531,7 @@
             <w:noProof/>
             <w:webHidden/>
           </w:rPr>
-          <w:instrText xml:space="preserve"> PAGEREF _Toc43596992 \h </w:instrText>
+          <w:instrText xml:space="preserve"> PAGEREF _Toc43638856 \h </w:instrText>
         </w:r>
         <w:r>
           <w:rPr>
@@ -2563,13 +2573,13 @@
           <w:lang w:val="en-US"/>
         </w:rPr>
       </w:pPr>
-      <w:hyperlink w:anchor="_Toc43596993" w:history="1">
+      <w:hyperlink w:anchor="_Toc43638857" w:history="1">
         <w:r>
           <w:rPr>
             <w:rStyle w:val="Hyperlink"/>
             <w:noProof/>
           </w:rPr>
-          <w:t>Figure 8 Form Filings with no error</w:t>
+          <w:t>Figure 8 Data Dictionary</w:t>
         </w:r>
         <w:r>
           <w:rPr>
@@ -2590,7 +2600,7 @@
             <w:noProof/>
             <w:webHidden/>
           </w:rPr>
-          <w:instrText xml:space="preserve"> PAGEREF _Toc43596993 \h </w:instrText>
+          <w:instrText xml:space="preserve"> PAGEREF _Toc43638857 \h </w:instrText>
         </w:r>
         <w:r>
           <w:rPr>
@@ -2610,7 +2620,7 @@
             <w:noProof/>
             <w:webHidden/>
           </w:rPr>
-          <w:t>11</w:t>
+          <w:t>12</w:t>
         </w:r>
         <w:r>
           <w:rPr>
@@ -2632,13 +2642,13 @@
           <w:lang w:val="en-US"/>
         </w:rPr>
       </w:pPr>
-      <w:hyperlink w:anchor="_Toc43596994" w:history="1">
+      <w:hyperlink w:anchor="_Toc43638858" w:history="1">
         <w:r>
           <w:rPr>
             <w:rStyle w:val="Hyperlink"/>
             <w:noProof/>
           </w:rPr>
-          <w:t>Figure 9 Form Filing summary</w:t>
+          <w:t>Figure 9 Main Page of XYZ portal</w:t>
         </w:r>
         <w:r>
           <w:rPr>
@@ -2659,7 +2669,7 @@
             <w:noProof/>
             <w:webHidden/>
           </w:rPr>
-          <w:instrText xml:space="preserve"> PAGEREF _Toc43596994 \h </w:instrText>
+          <w:instrText xml:space="preserve"> PAGEREF _Toc43638858 \h </w:instrText>
         </w:r>
         <w:r>
           <w:rPr>
@@ -2679,7 +2689,7 @@
             <w:noProof/>
             <w:webHidden/>
           </w:rPr>
-          <w:t>12</w:t>
+          <w:t>13</w:t>
         </w:r>
         <w:r>
           <w:rPr>
@@ -2701,13 +2711,13 @@
           <w:lang w:val="en-US"/>
         </w:rPr>
       </w:pPr>
-      <w:hyperlink w:anchor="_Toc43596995" w:history="1">
+      <w:hyperlink w:anchor="_Toc43638859" w:history="1">
         <w:r>
           <w:rPr>
             <w:rStyle w:val="Hyperlink"/>
             <w:noProof/>
           </w:rPr>
-          <w:t>Figure 10 Form Filing submission successful</w:t>
+          <w:t>Figure 10 Form Filings with error</w:t>
         </w:r>
         <w:r>
           <w:rPr>
@@ -2728,7 +2738,7 @@
             <w:noProof/>
             <w:webHidden/>
           </w:rPr>
-          <w:instrText xml:space="preserve"> PAGEREF _Toc43596995 \h </w:instrText>
+          <w:instrText xml:space="preserve"> PAGEREF _Toc43638859 \h </w:instrText>
         </w:r>
         <w:r>
           <w:rPr>
@@ -2748,7 +2758,7 @@
             <w:noProof/>
             <w:webHidden/>
           </w:rPr>
-          <w:t>12</w:t>
+          <w:t>14</w:t>
         </w:r>
         <w:r>
           <w:rPr>
@@ -2770,13 +2780,13 @@
           <w:lang w:val="en-US"/>
         </w:rPr>
       </w:pPr>
-      <w:hyperlink w:anchor="_Toc43596996" w:history="1">
+      <w:hyperlink w:anchor="_Toc43638860" w:history="1">
         <w:r>
           <w:rPr>
             <w:rStyle w:val="Hyperlink"/>
             <w:noProof/>
           </w:rPr>
-          <w:t>Figure 11 Dashboard checking bookings</w:t>
+          <w:t>Figure 11 Form Filings with no error</w:t>
         </w:r>
         <w:r>
           <w:rPr>
@@ -2797,7 +2807,7 @@
             <w:noProof/>
             <w:webHidden/>
           </w:rPr>
-          <w:instrText xml:space="preserve"> PAGEREF _Toc43596996 \h </w:instrText>
+          <w:instrText xml:space="preserve"> PAGEREF _Toc43638860 \h </w:instrText>
         </w:r>
         <w:r>
           <w:rPr>
@@ -2817,7 +2827,7 @@
             <w:noProof/>
             <w:webHidden/>
           </w:rPr>
-          <w:t>13</w:t>
+          <w:t>14</w:t>
         </w:r>
         <w:r>
           <w:rPr>
@@ -2839,13 +2849,13 @@
           <w:lang w:val="en-US"/>
         </w:rPr>
       </w:pPr>
-      <w:hyperlink w:anchor="_Toc43596997" w:history="1">
+      <w:hyperlink w:anchor="_Toc43638861" w:history="1">
         <w:r>
           <w:rPr>
             <w:rStyle w:val="Hyperlink"/>
             <w:noProof/>
           </w:rPr>
-          <w:t>Figure 12 Display all bookings by applicant</w:t>
+          <w:t>Figure 12 Form Filing summary</w:t>
         </w:r>
         <w:r>
           <w:rPr>
@@ -2866,7 +2876,7 @@
             <w:noProof/>
             <w:webHidden/>
           </w:rPr>
-          <w:instrText xml:space="preserve"> PAGEREF _Toc43596997 \h </w:instrText>
+          <w:instrText xml:space="preserve"> PAGEREF _Toc43638861 \h </w:instrText>
         </w:r>
         <w:r>
           <w:rPr>
@@ -2886,7 +2896,7 @@
             <w:noProof/>
             <w:webHidden/>
           </w:rPr>
-          <w:t>13</w:t>
+          <w:t>15</w:t>
         </w:r>
         <w:r>
           <w:rPr>
@@ -2908,13 +2918,13 @@
           <w:lang w:val="en-US"/>
         </w:rPr>
       </w:pPr>
-      <w:hyperlink w:anchor="_Toc43596998" w:history="1">
+      <w:hyperlink w:anchor="_Toc43638862" w:history="1">
         <w:r>
           <w:rPr>
             <w:rStyle w:val="Hyperlink"/>
             <w:noProof/>
           </w:rPr>
-          <w:t>Figure 13 Display individual booking</w:t>
+          <w:t>Figure 13 Form Filing submission successful</w:t>
         </w:r>
         <w:r>
           <w:rPr>
@@ -2935,7 +2945,7 @@
             <w:noProof/>
             <w:webHidden/>
           </w:rPr>
-          <w:instrText xml:space="preserve"> PAGEREF _Toc43596998 \h </w:instrText>
+          <w:instrText xml:space="preserve"> PAGEREF _Toc43638862 \h </w:instrText>
         </w:r>
         <w:r>
           <w:rPr>
@@ -2955,7 +2965,7 @@
             <w:noProof/>
             <w:webHidden/>
           </w:rPr>
-          <w:t>14</w:t>
+          <w:t>15</w:t>
         </w:r>
         <w:r>
           <w:rPr>
@@ -2977,13 +2987,13 @@
           <w:lang w:val="en-US"/>
         </w:rPr>
       </w:pPr>
-      <w:hyperlink w:anchor="_Toc43596999" w:history="1">
+      <w:hyperlink w:anchor="_Toc43638863" w:history="1">
         <w:r>
           <w:rPr>
             <w:rStyle w:val="Hyperlink"/>
             <w:noProof/>
           </w:rPr>
-          <w:t>Figure 14 When no booking is made</w:t>
+          <w:t>Figure 14 Dashboard checking bookings</w:t>
         </w:r>
         <w:r>
           <w:rPr>
@@ -3004,7 +3014,7 @@
             <w:noProof/>
             <w:webHidden/>
           </w:rPr>
-          <w:instrText xml:space="preserve"> PAGEREF _Toc43596999 \h </w:instrText>
+          <w:instrText xml:space="preserve"> PAGEREF _Toc43638863 \h </w:instrText>
         </w:r>
         <w:r>
           <w:rPr>
@@ -3024,7 +3034,7 @@
             <w:noProof/>
             <w:webHidden/>
           </w:rPr>
-          <w:t>14</w:t>
+          <w:t>16</w:t>
         </w:r>
         <w:r>
           <w:rPr>
@@ -3046,13 +3056,13 @@
           <w:lang w:val="en-US"/>
         </w:rPr>
       </w:pPr>
-      <w:hyperlink w:anchor="_Toc43597000" w:history="1">
+      <w:hyperlink w:anchor="_Toc43638864" w:history="1">
         <w:r>
           <w:rPr>
             <w:rStyle w:val="Hyperlink"/>
             <w:noProof/>
           </w:rPr>
-          <w:t>Figure 15 Admin can view all bookings</w:t>
+          <w:t>Figure 15 Display all bookings by applicant</w:t>
         </w:r>
         <w:r>
           <w:rPr>
@@ -3073,7 +3083,7 @@
             <w:noProof/>
             <w:webHidden/>
           </w:rPr>
-          <w:instrText xml:space="preserve"> PAGEREF _Toc43597000 \h </w:instrText>
+          <w:instrText xml:space="preserve"> PAGEREF _Toc43638864 \h </w:instrText>
         </w:r>
         <w:r>
           <w:rPr>
@@ -3093,7 +3103,7 @@
             <w:noProof/>
             <w:webHidden/>
           </w:rPr>
-          <w:t>15</w:t>
+          <w:t>16</w:t>
         </w:r>
         <w:r>
           <w:rPr>
@@ -3115,13 +3125,13 @@
           <w:lang w:val="en-US"/>
         </w:rPr>
       </w:pPr>
-      <w:hyperlink w:anchor="_Toc43597001" w:history="1">
+      <w:hyperlink w:anchor="_Toc43638865" w:history="1">
         <w:r>
           <w:rPr>
             <w:rStyle w:val="Hyperlink"/>
             <w:noProof/>
           </w:rPr>
-          <w:t>Figure 16 Admin view individual details</w:t>
+          <w:t>Figure 16 Display individual booking</w:t>
         </w:r>
         <w:r>
           <w:rPr>
@@ -3142,7 +3152,7 @@
             <w:noProof/>
             <w:webHidden/>
           </w:rPr>
-          <w:instrText xml:space="preserve"> PAGEREF _Toc43597001 \h </w:instrText>
+          <w:instrText xml:space="preserve"> PAGEREF _Toc43638865 \h </w:instrText>
         </w:r>
         <w:r>
           <w:rPr>
@@ -3162,7 +3172,7 @@
             <w:noProof/>
             <w:webHidden/>
           </w:rPr>
-          <w:t>16</w:t>
+          <w:t>17</w:t>
         </w:r>
         <w:r>
           <w:rPr>
@@ -3184,13 +3194,13 @@
           <w:lang w:val="en-US"/>
         </w:rPr>
       </w:pPr>
-      <w:hyperlink w:anchor="_Toc43597002" w:history="1">
+      <w:hyperlink w:anchor="_Toc43638866" w:history="1">
         <w:r>
           <w:rPr>
             <w:rStyle w:val="Hyperlink"/>
             <w:noProof/>
           </w:rPr>
-          <w:t>Figure 17 Upon approval, the status change</w:t>
+          <w:t>Figure 17 When no booking is made</w:t>
         </w:r>
         <w:r>
           <w:rPr>
@@ -3211,7 +3221,7 @@
             <w:noProof/>
             <w:webHidden/>
           </w:rPr>
-          <w:instrText xml:space="preserve"> PAGEREF _Toc43597002 \h </w:instrText>
+          <w:instrText xml:space="preserve"> PAGEREF _Toc43638866 \h </w:instrText>
         </w:r>
         <w:r>
           <w:rPr>
@@ -3231,7 +3241,7 @@
             <w:noProof/>
             <w:webHidden/>
           </w:rPr>
-          <w:t>16</w:t>
+          <w:t>17</w:t>
         </w:r>
         <w:r>
           <w:rPr>
@@ -3253,13 +3263,13 @@
           <w:lang w:val="en-US"/>
         </w:rPr>
       </w:pPr>
-      <w:hyperlink w:anchor="_Toc43597003" w:history="1">
+      <w:hyperlink w:anchor="_Toc43638867" w:history="1">
         <w:r>
           <w:rPr>
             <w:rStyle w:val="Hyperlink"/>
             <w:noProof/>
           </w:rPr>
-          <w:t>Figure 18 Applicant see the updated status at Dashboard</w:t>
+          <w:t>Figure 18 Admin can view all bookings</w:t>
         </w:r>
         <w:r>
           <w:rPr>
@@ -3280,7 +3290,7 @@
             <w:noProof/>
             <w:webHidden/>
           </w:rPr>
-          <w:instrText xml:space="preserve"> PAGEREF _Toc43597003 \h </w:instrText>
+          <w:instrText xml:space="preserve"> PAGEREF _Toc43638867 \h </w:instrText>
         </w:r>
         <w:r>
           <w:rPr>
@@ -3300,7 +3310,214 @@
             <w:noProof/>
             <w:webHidden/>
           </w:rPr>
-          <w:t>17</w:t>
+          <w:t>18</w:t>
+        </w:r>
+        <w:r>
+          <w:rPr>
+            <w:noProof/>
+            <w:webHidden/>
+          </w:rPr>
+          <w:fldChar w:fldCharType="end"/>
+        </w:r>
+      </w:hyperlink>
+    </w:p>
+    <w:p>
+      <w:pPr>
+        <w:pStyle w:val="TableofFigures"/>
+        <w:tabs>
+          <w:tab w:val="right" w:leader="dot" w:pos="9016"/>
+        </w:tabs>
+        <w:rPr>
+          <w:noProof/>
+          <w:lang w:val="en-US"/>
+        </w:rPr>
+      </w:pPr>
+      <w:hyperlink w:anchor="_Toc43638868" w:history="1">
+        <w:r>
+          <w:rPr>
+            <w:rStyle w:val="Hyperlink"/>
+            <w:noProof/>
+          </w:rPr>
+          <w:t>Figure 19 Admin view individual details</w:t>
+        </w:r>
+        <w:r>
+          <w:rPr>
+            <w:noProof/>
+            <w:webHidden/>
+          </w:rPr>
+          <w:tab/>
+        </w:r>
+        <w:r>
+          <w:rPr>
+            <w:noProof/>
+            <w:webHidden/>
+          </w:rPr>
+          <w:fldChar w:fldCharType="begin"/>
+        </w:r>
+        <w:r>
+          <w:rPr>
+            <w:noProof/>
+            <w:webHidden/>
+          </w:rPr>
+          <w:instrText xml:space="preserve"> PAGEREF _Toc43638868 \h </w:instrText>
+        </w:r>
+        <w:r>
+          <w:rPr>
+            <w:noProof/>
+            <w:webHidden/>
+          </w:rPr>
+        </w:r>
+        <w:r>
+          <w:rPr>
+            <w:noProof/>
+            <w:webHidden/>
+          </w:rPr>
+          <w:fldChar w:fldCharType="separate"/>
+        </w:r>
+        <w:r>
+          <w:rPr>
+            <w:noProof/>
+            <w:webHidden/>
+          </w:rPr>
+          <w:t>19</w:t>
+        </w:r>
+        <w:r>
+          <w:rPr>
+            <w:noProof/>
+            <w:webHidden/>
+          </w:rPr>
+          <w:fldChar w:fldCharType="end"/>
+        </w:r>
+      </w:hyperlink>
+    </w:p>
+    <w:p>
+      <w:pPr>
+        <w:pStyle w:val="TableofFigures"/>
+        <w:tabs>
+          <w:tab w:val="right" w:leader="dot" w:pos="9016"/>
+        </w:tabs>
+        <w:rPr>
+          <w:noProof/>
+          <w:lang w:val="en-US"/>
+        </w:rPr>
+      </w:pPr>
+      <w:hyperlink w:anchor="_Toc43638869" w:history="1">
+        <w:r>
+          <w:rPr>
+            <w:rStyle w:val="Hyperlink"/>
+            <w:noProof/>
+          </w:rPr>
+          <w:t>Figure 20 Upon approval, the status change</w:t>
+        </w:r>
+        <w:r>
+          <w:rPr>
+            <w:noProof/>
+            <w:webHidden/>
+          </w:rPr>
+          <w:tab/>
+        </w:r>
+        <w:r>
+          <w:rPr>
+            <w:noProof/>
+            <w:webHidden/>
+          </w:rPr>
+          <w:fldChar w:fldCharType="begin"/>
+        </w:r>
+        <w:r>
+          <w:rPr>
+            <w:noProof/>
+            <w:webHidden/>
+          </w:rPr>
+          <w:instrText xml:space="preserve"> PAGEREF _Toc43638869 \h </w:instrText>
+        </w:r>
+        <w:r>
+          <w:rPr>
+            <w:noProof/>
+            <w:webHidden/>
+          </w:rPr>
+        </w:r>
+        <w:r>
+          <w:rPr>
+            <w:noProof/>
+            <w:webHidden/>
+          </w:rPr>
+          <w:fldChar w:fldCharType="separate"/>
+        </w:r>
+        <w:r>
+          <w:rPr>
+            <w:noProof/>
+            <w:webHidden/>
+          </w:rPr>
+          <w:t>19</w:t>
+        </w:r>
+        <w:r>
+          <w:rPr>
+            <w:noProof/>
+            <w:webHidden/>
+          </w:rPr>
+          <w:fldChar w:fldCharType="end"/>
+        </w:r>
+      </w:hyperlink>
+    </w:p>
+    <w:p>
+      <w:pPr>
+        <w:pStyle w:val="TableofFigures"/>
+        <w:tabs>
+          <w:tab w:val="right" w:leader="dot" w:pos="9016"/>
+        </w:tabs>
+        <w:rPr>
+          <w:noProof/>
+          <w:lang w:val="en-US"/>
+        </w:rPr>
+      </w:pPr>
+      <w:hyperlink w:anchor="_Toc43638870" w:history="1">
+        <w:r>
+          <w:rPr>
+            <w:rStyle w:val="Hyperlink"/>
+            <w:noProof/>
+          </w:rPr>
+          <w:t>Figure 21 Applicant see the updated status at Dashboard</w:t>
+        </w:r>
+        <w:r>
+          <w:rPr>
+            <w:noProof/>
+            <w:webHidden/>
+          </w:rPr>
+          <w:tab/>
+        </w:r>
+        <w:r>
+          <w:rPr>
+            <w:noProof/>
+            <w:webHidden/>
+          </w:rPr>
+          <w:fldChar w:fldCharType="begin"/>
+        </w:r>
+        <w:r>
+          <w:rPr>
+            <w:noProof/>
+            <w:webHidden/>
+          </w:rPr>
+          <w:instrText xml:space="preserve"> PAGEREF _Toc43638870 \h </w:instrText>
+        </w:r>
+        <w:r>
+          <w:rPr>
+            <w:noProof/>
+            <w:webHidden/>
+          </w:rPr>
+        </w:r>
+        <w:r>
+          <w:rPr>
+            <w:noProof/>
+            <w:webHidden/>
+          </w:rPr>
+          <w:fldChar w:fldCharType="separate"/>
+        </w:r>
+        <w:r>
+          <w:rPr>
+            <w:noProof/>
+            <w:webHidden/>
+          </w:rPr>
+          <w:t>20</w:t>
         </w:r>
         <w:r>
           <w:rPr>
@@ -3329,7 +3546,7 @@
           <w:numId w:val="1"/>
         </w:numPr>
       </w:pPr>
-      <w:bookmarkStart w:id="1" w:name="_Toc43596964"/>
+      <w:bookmarkStart w:id="1" w:name="_Toc43638828"/>
       <w:r>
         <w:lastRenderedPageBreak/>
         <w:t>Introduction</w:t>
@@ -3344,7 +3561,7 @@
           <w:numId w:val="1"/>
         </w:numPr>
       </w:pPr>
-      <w:bookmarkStart w:id="2" w:name="_Toc43596965"/>
+      <w:bookmarkStart w:id="2" w:name="_Toc43638829"/>
       <w:r>
         <w:t>Purpose</w:t>
       </w:r>
@@ -3371,7 +3588,7 @@
           <w:numId w:val="1"/>
         </w:numPr>
       </w:pPr>
-      <w:bookmarkStart w:id="3" w:name="_Toc43596966"/>
+      <w:bookmarkStart w:id="3" w:name="_Toc43638830"/>
       <w:r>
         <w:t>Scope</w:t>
       </w:r>
@@ -3430,7 +3647,7 @@
           <w:numId w:val="1"/>
         </w:numPr>
       </w:pPr>
-      <w:bookmarkStart w:id="4" w:name="_Toc43596967"/>
+      <w:bookmarkStart w:id="4" w:name="_Toc43638831"/>
       <w:r>
         <w:t>Overview</w:t>
       </w:r>
@@ -3463,7 +3680,7 @@
           <w:numId w:val="1"/>
         </w:numPr>
       </w:pPr>
-      <w:bookmarkStart w:id="5" w:name="_Toc43596968"/>
+      <w:bookmarkStart w:id="5" w:name="_Toc43638832"/>
       <w:r>
         <w:t>System Architecture</w:t>
       </w:r>
@@ -3477,7 +3694,7 @@
           <w:numId w:val="1"/>
         </w:numPr>
       </w:pPr>
-      <w:bookmarkStart w:id="6" w:name="_Toc43596969"/>
+      <w:bookmarkStart w:id="6" w:name="_Toc43638833"/>
       <w:r>
         <w:t>Architectural Design</w:t>
       </w:r>
@@ -3575,7 +3792,7 @@
           <w:szCs w:val="22"/>
         </w:rPr>
       </w:pPr>
-      <w:bookmarkStart w:id="7" w:name="_Toc43596986"/>
+      <w:bookmarkStart w:id="7" w:name="_Toc43638850"/>
       <w:r>
         <w:rPr>
           <w:sz w:val="22"/>
@@ -3636,7 +3853,7 @@
           <w:numId w:val="1"/>
         </w:numPr>
       </w:pPr>
-      <w:bookmarkStart w:id="8" w:name="_Toc43596970"/>
+      <w:bookmarkStart w:id="8" w:name="_Toc43638834"/>
       <w:r>
         <w:lastRenderedPageBreak/>
         <w:t>Functional Requirements</w:t>
@@ -3665,7 +3882,7 @@
           <w:numId w:val="1"/>
         </w:numPr>
       </w:pPr>
-      <w:bookmarkStart w:id="9" w:name="_Toc43596971"/>
+      <w:bookmarkStart w:id="9" w:name="_Toc43638835"/>
       <w:r>
         <w:t>Application – Form filing</w:t>
       </w:r>
@@ -3806,7 +4023,7 @@
           <w:szCs w:val="22"/>
         </w:rPr>
       </w:pPr>
-      <w:bookmarkStart w:id="10" w:name="_Toc43596987"/>
+      <w:bookmarkStart w:id="10" w:name="_Toc43638851"/>
       <w:r>
         <w:rPr>
           <w:sz w:val="22"/>
@@ -3881,6 +4098,79 @@
       <w:bookmarkEnd w:id="10"/>
     </w:p>
     <w:p>
+      <w:r>
+        <w:br w:type="page"/>
+      </w:r>
+      <w:r>
+        <w:lastRenderedPageBreak/>
+        <w:pict>
+          <v:shape id="_x0000_i1029" type="#_x0000_t75" style="width:397.55pt;height:412.6pt">
+            <v:imagedata r:id="rId10" o:title="Form filing"/>
+          </v:shape>
+        </w:pict>
+      </w:r>
+    </w:p>
+    <w:p>
+      <w:pPr>
+        <w:pStyle w:val="Caption"/>
+        <w:jc w:val="center"/>
+        <w:rPr>
+          <w:sz w:val="22"/>
+        </w:rPr>
+      </w:pPr>
+      <w:bookmarkStart w:id="11" w:name="_Toc43638852"/>
+      <w:r>
+        <w:rPr>
+          <w:sz w:val="22"/>
+        </w:rPr>
+        <w:t xml:space="preserve">Figure </w:t>
+      </w:r>
+      <w:r>
+        <w:rPr>
+          <w:sz w:val="22"/>
+        </w:rPr>
+        <w:fldChar w:fldCharType="begin"/>
+      </w:r>
+      <w:r>
+        <w:rPr>
+          <w:sz w:val="22"/>
+        </w:rPr>
+        <w:instrText xml:space="preserve"> SEQ Figure \* ARABIC </w:instrText>
+      </w:r>
+      <w:r>
+        <w:rPr>
+          <w:sz w:val="22"/>
+        </w:rPr>
+        <w:fldChar w:fldCharType="separate"/>
+      </w:r>
+      <w:r>
+        <w:rPr>
+          <w:noProof/>
+          <w:sz w:val="22"/>
+        </w:rPr>
+        <w:t>3</w:t>
+      </w:r>
+      <w:r>
+        <w:rPr>
+          <w:sz w:val="22"/>
+        </w:rPr>
+        <w:fldChar w:fldCharType="end"/>
+      </w:r>
+      <w:r>
+        <w:rPr>
+          <w:sz w:val="22"/>
+        </w:rPr>
+        <w:t xml:space="preserve"> Sequence Diagram of Form Filing</w:t>
+      </w:r>
+      <w:bookmarkEnd w:id="11"/>
+    </w:p>
+    <w:p>
+      <w:pPr>
+        <w:rPr>
+          <w:color w:val="4472C4" w:themeColor="accent1"/>
+          <w:szCs w:val="18"/>
+        </w:rPr>
+      </w:pPr>
       <w:r>
         <w:br w:type="page"/>
       </w:r>
@@ -3893,12 +4183,12 @@
           <w:numId w:val="1"/>
         </w:numPr>
       </w:pPr>
-      <w:bookmarkStart w:id="11" w:name="_Toc43596972"/>
+      <w:bookmarkStart w:id="12" w:name="_Toc43638836"/>
       <w:r>
         <w:lastRenderedPageBreak/>
         <w:t>Dashboard</w:t>
       </w:r>
-      <w:bookmarkEnd w:id="11"/>
+      <w:bookmarkEnd w:id="12"/>
     </w:p>
     <w:p>
       <w:pPr>
@@ -3995,7 +4285,7 @@
       <w:r>
         <w:pict>
           <v:shape id="_x0000_i1027" type="#_x0000_t75" style="width:276.75pt;height:474.55pt">
-            <v:imagedata r:id="rId10" o:title="flow diagram of dashboard"/>
+            <v:imagedata r:id="rId11" o:title="flow diagram of dashboard"/>
           </v:shape>
         </w:pict>
       </w:r>
@@ -4009,7 +4299,7 @@
           <w:szCs w:val="22"/>
         </w:rPr>
       </w:pPr>
-      <w:bookmarkStart w:id="12" w:name="_Toc43596988"/>
+      <w:bookmarkStart w:id="13" w:name="_Toc43638853"/>
       <w:r>
         <w:rPr>
           <w:sz w:val="22"/>
@@ -4044,7 +4334,7 @@
           <w:sz w:val="22"/>
           <w:szCs w:val="22"/>
         </w:rPr>
-        <w:t>3</w:t>
+        <w:t>4</w:t>
       </w:r>
       <w:r>
         <w:rPr>
@@ -4060,7 +4350,83 @@
         </w:rPr>
         <w:t xml:space="preserve"> Flow Diagram of Dashboard</w:t>
       </w:r>
-      <w:bookmarkEnd w:id="12"/>
+      <w:bookmarkEnd w:id="13"/>
+    </w:p>
+    <w:p/>
+    <w:p>
+      <w:r>
+        <w:pict>
+          <v:shape id="_x0000_i1031" type="#_x0000_t75" style="width:450.8pt;height:331.85pt">
+            <v:imagedata r:id="rId12" o:title="dashboard"/>
+          </v:shape>
+        </w:pict>
+      </w:r>
+    </w:p>
+    <w:p/>
+    <w:p>
+      <w:pPr>
+        <w:pStyle w:val="Caption"/>
+        <w:jc w:val="center"/>
+        <w:rPr>
+          <w:sz w:val="22"/>
+        </w:rPr>
+      </w:pPr>
+      <w:bookmarkStart w:id="14" w:name="_Toc43638854"/>
+      <w:r>
+        <w:rPr>
+          <w:sz w:val="22"/>
+        </w:rPr>
+        <w:t xml:space="preserve">Figure </w:t>
+      </w:r>
+      <w:r>
+        <w:rPr>
+          <w:sz w:val="22"/>
+        </w:rPr>
+        <w:fldChar w:fldCharType="begin"/>
+      </w:r>
+      <w:r>
+        <w:rPr>
+          <w:sz w:val="22"/>
+        </w:rPr>
+        <w:instrText xml:space="preserve"> SEQ Figure \* ARABIC </w:instrText>
+      </w:r>
+      <w:r>
+        <w:rPr>
+          <w:sz w:val="22"/>
+        </w:rPr>
+        <w:fldChar w:fldCharType="separate"/>
+      </w:r>
+      <w:r>
+        <w:rPr>
+          <w:noProof/>
+          <w:sz w:val="22"/>
+        </w:rPr>
+        <w:t>5</w:t>
+      </w:r>
+      <w:r>
+        <w:rPr>
+          <w:sz w:val="22"/>
+        </w:rPr>
+        <w:fldChar w:fldCharType="end"/>
+      </w:r>
+      <w:r>
+        <w:rPr>
+          <w:sz w:val="22"/>
+        </w:rPr>
+        <w:t xml:space="preserve"> Sequence Diagram of Dashboard</w:t>
+      </w:r>
+      <w:bookmarkEnd w:id="14"/>
+    </w:p>
+    <w:p>
+      <w:pPr>
+        <w:rPr>
+          <w:color w:val="4472C4" w:themeColor="accent1"/>
+          <w:szCs w:val="18"/>
+        </w:rPr>
+      </w:pPr>
+      <w:r>
+        <w:br w:type="page"/>
+      </w:r>
     </w:p>
     <w:p>
       <w:pPr>
@@ -4070,12 +4436,12 @@
           <w:numId w:val="1"/>
         </w:numPr>
       </w:pPr>
-      <w:bookmarkStart w:id="13" w:name="_Toc43596973"/>
+      <w:bookmarkStart w:id="15" w:name="_Toc43638837"/>
       <w:r>
         <w:lastRenderedPageBreak/>
         <w:t>Admin Portal</w:t>
       </w:r>
-      <w:bookmarkEnd w:id="13"/>
+      <w:bookmarkEnd w:id="15"/>
     </w:p>
     <w:p>
       <w:pPr>
@@ -4142,7 +4508,7 @@
       <w:r>
         <w:pict>
           <v:shape id="_x0000_i1028" type="#_x0000_t75" style="width:296.75pt;height:367.5pt">
-            <v:imagedata r:id="rId11" o:title="flow diagram of admin portal"/>
+            <v:imagedata r:id="rId13" o:title="flow diagram of admin portal"/>
           </v:shape>
         </w:pict>
       </w:r>
@@ -4155,7 +4521,7 @@
           <w:sz w:val="21"/>
         </w:rPr>
       </w:pPr>
-      <w:bookmarkStart w:id="14" w:name="_Toc43596989"/>
+      <w:bookmarkStart w:id="16" w:name="_Toc43638855"/>
       <w:r>
         <w:rPr>
           <w:sz w:val="21"/>
@@ -4185,7 +4551,7 @@
           <w:noProof/>
           <w:sz w:val="21"/>
         </w:rPr>
-        <w:t>4</w:t>
+        <w:t>6</w:t>
       </w:r>
       <w:r>
         <w:rPr>
@@ -4199,7 +4565,75 @@
         </w:rPr>
         <w:t xml:space="preserve"> - Flow Diagram of Admin Portal</w:t>
       </w:r>
-      <w:bookmarkEnd w:id="14"/>
+      <w:bookmarkEnd w:id="16"/>
+    </w:p>
+    <w:p>
+      <w:r>
+        <w:br w:type="page"/>
+      </w:r>
+      <w:r>
+        <w:lastRenderedPageBreak/>
+        <w:pict>
+          <v:shape id="_x0000_i1030" type="#_x0000_t75" style="width:451.4pt;height:405.1pt">
+            <v:imagedata r:id="rId14" o:title="admin portal"/>
+          </v:shape>
+        </w:pict>
+      </w:r>
+    </w:p>
+    <w:p/>
+    <w:p>
+      <w:pPr>
+        <w:pStyle w:val="Caption"/>
+        <w:jc w:val="center"/>
+        <w:rPr>
+          <w:sz w:val="22"/>
+        </w:rPr>
+      </w:pPr>
+      <w:bookmarkStart w:id="17" w:name="_Toc43638856"/>
+      <w:r>
+        <w:rPr>
+          <w:sz w:val="22"/>
+        </w:rPr>
+        <w:t xml:space="preserve">Figure </w:t>
+      </w:r>
+      <w:r>
+        <w:rPr>
+          <w:sz w:val="22"/>
+        </w:rPr>
+        <w:fldChar w:fldCharType="begin"/>
+      </w:r>
+      <w:r>
+        <w:rPr>
+          <w:sz w:val="22"/>
+        </w:rPr>
+        <w:instrText xml:space="preserve"> SEQ Figure \* ARABIC </w:instrText>
+      </w:r>
+      <w:r>
+        <w:rPr>
+          <w:sz w:val="22"/>
+        </w:rPr>
+        <w:fldChar w:fldCharType="separate"/>
+      </w:r>
+      <w:r>
+        <w:rPr>
+          <w:noProof/>
+          <w:sz w:val="22"/>
+        </w:rPr>
+        <w:t>7</w:t>
+      </w:r>
+      <w:r>
+        <w:rPr>
+          <w:sz w:val="22"/>
+        </w:rPr>
+        <w:fldChar w:fldCharType="end"/>
+      </w:r>
+      <w:r>
+        <w:rPr>
+          <w:sz w:val="22"/>
+        </w:rPr>
+        <w:t xml:space="preserve"> Sequence Diagram of Admin Portal</w:t>
+      </w:r>
+      <w:bookmarkEnd w:id="17"/>
     </w:p>
     <w:p>
       <w:pPr>
@@ -4220,12 +4654,12 @@
           <w:numId w:val="1"/>
         </w:numPr>
       </w:pPr>
-      <w:bookmarkStart w:id="15" w:name="_Toc43596974"/>
+      <w:bookmarkStart w:id="18" w:name="_Toc43638838"/>
       <w:r>
         <w:lastRenderedPageBreak/>
         <w:t>Data Design</w:t>
       </w:r>
-      <w:bookmarkEnd w:id="15"/>
+      <w:bookmarkEnd w:id="18"/>
     </w:p>
     <w:p>
       <w:pPr>
@@ -4274,11 +4708,11 @@
           <w:numId w:val="1"/>
         </w:numPr>
       </w:pPr>
-      <w:bookmarkStart w:id="16" w:name="_Toc43596975"/>
+      <w:bookmarkStart w:id="19" w:name="_Toc43638839"/>
       <w:r>
         <w:t>Data Dictionary</w:t>
       </w:r>
-      <w:bookmarkEnd w:id="16"/>
+      <w:bookmarkEnd w:id="19"/>
     </w:p>
     <w:p/>
     <w:p>
@@ -4322,7 +4756,7 @@
                     </pic:cNvPicPr>
                   </pic:nvPicPr>
                   <pic:blipFill>
-                    <a:blip r:embed="rId12" cstate="print"/>
+                    <a:blip r:embed="rId15" cstate="print"/>
                     <a:srcRect/>
                     <a:stretch>
                       <a:fillRect/>
@@ -4359,7 +4793,7 @@
           <w:sz w:val="21"/>
         </w:rPr>
       </w:pPr>
-      <w:bookmarkStart w:id="17" w:name="_Toc43596990"/>
+      <w:bookmarkStart w:id="20" w:name="_Toc43638857"/>
       <w:r>
         <w:rPr>
           <w:sz w:val="21"/>
@@ -4389,7 +4823,7 @@
           <w:noProof/>
           <w:sz w:val="21"/>
         </w:rPr>
-        <w:t>5</w:t>
+        <w:t>8</w:t>
       </w:r>
       <w:r>
         <w:rPr>
@@ -4403,7 +4837,7 @@
         </w:rPr>
         <w:t xml:space="preserve"> Data Dictionary</w:t>
       </w:r>
-      <w:bookmarkEnd w:id="17"/>
+      <w:bookmarkEnd w:id="20"/>
     </w:p>
     <w:p>
       <w:pPr>
@@ -4424,12 +4858,12 @@
           <w:numId w:val="1"/>
         </w:numPr>
       </w:pPr>
-      <w:bookmarkStart w:id="18" w:name="_Toc43596976"/>
+      <w:bookmarkStart w:id="21" w:name="_Toc43638840"/>
       <w:r>
         <w:lastRenderedPageBreak/>
         <w:t>User Interface</w:t>
       </w:r>
-      <w:bookmarkEnd w:id="18"/>
+      <w:bookmarkEnd w:id="21"/>
     </w:p>
     <w:p>
       <w:pPr>
@@ -4439,11 +4873,11 @@
           <w:numId w:val="1"/>
         </w:numPr>
       </w:pPr>
-      <w:bookmarkStart w:id="19" w:name="_Toc43596977"/>
+      <w:bookmarkStart w:id="22" w:name="_Toc43638841"/>
       <w:r>
         <w:t>Overview of User Interface</w:t>
       </w:r>
-      <w:bookmarkEnd w:id="19"/>
+      <w:bookmarkEnd w:id="22"/>
     </w:p>
     <w:p>
       <w:pPr>
@@ -4472,11 +4906,11 @@
           <w:numId w:val="1"/>
         </w:numPr>
       </w:pPr>
-      <w:bookmarkStart w:id="20" w:name="_Toc43596978"/>
+      <w:bookmarkStart w:id="23" w:name="_Toc43638842"/>
       <w:r>
         <w:t>Screenshots</w:t>
       </w:r>
-      <w:bookmarkEnd w:id="20"/>
+      <w:bookmarkEnd w:id="23"/>
     </w:p>
     <w:p>
       <w:pPr>
@@ -4501,11 +4935,11 @@
           <w:numId w:val="1"/>
         </w:numPr>
       </w:pPr>
-      <w:bookmarkStart w:id="21" w:name="_Toc43596979"/>
+      <w:bookmarkStart w:id="24" w:name="_Toc43638843"/>
       <w:r>
         <w:t>Main page</w:t>
       </w:r>
-      <w:bookmarkEnd w:id="21"/>
+      <w:bookmarkEnd w:id="24"/>
     </w:p>
     <w:p>
       <w:pPr>
@@ -4556,7 +4990,7 @@
                     </pic:cNvPicPr>
                   </pic:nvPicPr>
                   <pic:blipFill>
-                    <a:blip r:embed="rId13" cstate="print"/>
+                    <a:blip r:embed="rId16" cstate="print"/>
                     <a:srcRect/>
                     <a:stretch>
                       <a:fillRect/>
@@ -4593,7 +5027,7 @@
           <w:sz w:val="22"/>
         </w:rPr>
       </w:pPr>
-      <w:bookmarkStart w:id="22" w:name="_Toc43596991"/>
+      <w:bookmarkStart w:id="25" w:name="_Toc43638858"/>
       <w:r>
         <w:rPr>
           <w:sz w:val="22"/>
@@ -4623,7 +5057,7 @@
           <w:noProof/>
           <w:sz w:val="22"/>
         </w:rPr>
-        <w:t>6</w:t>
+        <w:t>9</w:t>
       </w:r>
       <w:r>
         <w:rPr>
@@ -4637,7 +5071,7 @@
         </w:rPr>
         <w:t xml:space="preserve"> Main Page of XYZ portal</w:t>
       </w:r>
-      <w:bookmarkEnd w:id="22"/>
+      <w:bookmarkEnd w:id="25"/>
     </w:p>
     <w:p>
       <w:pPr>
@@ -4658,7 +5092,7 @@
           <w:numId w:val="1"/>
         </w:numPr>
       </w:pPr>
-      <w:bookmarkStart w:id="23" w:name="_Toc43596980"/>
+      <w:bookmarkStart w:id="26" w:name="_Toc43638844"/>
       <w:r>
         <w:lastRenderedPageBreak/>
         <w:t>R</w:t>
@@ -4666,7 +5100,7 @@
       <w:r>
         <w:t>egister</w:t>
       </w:r>
-      <w:bookmarkEnd w:id="23"/>
+      <w:bookmarkEnd w:id="26"/>
     </w:p>
     <w:p>
       <w:pPr>
@@ -4719,7 +5153,7 @@
                     </pic:cNvPicPr>
                   </pic:nvPicPr>
                   <pic:blipFill>
-                    <a:blip r:embed="rId14" cstate="print"/>
+                    <a:blip r:embed="rId17" cstate="print"/>
                     <a:srcRect/>
                     <a:stretch>
                       <a:fillRect/>
@@ -4756,7 +5190,7 @@
           <w:sz w:val="22"/>
         </w:rPr>
       </w:pPr>
-      <w:bookmarkStart w:id="24" w:name="_Toc43596992"/>
+      <w:bookmarkStart w:id="27" w:name="_Toc43638859"/>
       <w:r>
         <w:rPr>
           <w:sz w:val="22"/>
@@ -4786,7 +5220,7 @@
           <w:noProof/>
           <w:sz w:val="22"/>
         </w:rPr>
-        <w:t>7</w:t>
+        <w:t>10</w:t>
       </w:r>
       <w:r>
         <w:rPr>
@@ -4806,7 +5240,7 @@
         </w:rPr>
         <w:t>ings with error</w:t>
       </w:r>
-      <w:bookmarkEnd w:id="24"/>
+      <w:bookmarkEnd w:id="27"/>
     </w:p>
     <w:p/>
     <w:p>
@@ -4850,7 +5284,7 @@
                     </pic:cNvPicPr>
                   </pic:nvPicPr>
                   <pic:blipFill>
-                    <a:blip r:embed="rId15" cstate="print"/>
+                    <a:blip r:embed="rId18" cstate="print"/>
                     <a:srcRect/>
                     <a:stretch>
                       <a:fillRect/>
@@ -4887,7 +5321,7 @@
           <w:sz w:val="22"/>
         </w:rPr>
       </w:pPr>
-      <w:bookmarkStart w:id="25" w:name="_Toc43596993"/>
+      <w:bookmarkStart w:id="28" w:name="_Toc43638860"/>
       <w:r>
         <w:rPr>
           <w:sz w:val="22"/>
@@ -4917,7 +5351,7 @@
           <w:noProof/>
           <w:sz w:val="22"/>
         </w:rPr>
-        <w:t>8</w:t>
+        <w:t>11</w:t>
       </w:r>
       <w:r>
         <w:rPr>
@@ -4937,7 +5371,7 @@
         </w:rPr>
         <w:t>ings with no error</w:t>
       </w:r>
-      <w:bookmarkEnd w:id="25"/>
+      <w:bookmarkEnd w:id="28"/>
     </w:p>
     <w:p>
       <w:pPr>
@@ -4973,7 +5407,7 @@
                     </pic:cNvPicPr>
                   </pic:nvPicPr>
                   <pic:blipFill>
-                    <a:blip r:embed="rId16" cstate="print"/>
+                    <a:blip r:embed="rId19" cstate="print"/>
                     <a:srcRect/>
                     <a:stretch>
                       <a:fillRect/>
@@ -5010,7 +5444,7 @@
           <w:sz w:val="22"/>
         </w:rPr>
       </w:pPr>
-      <w:bookmarkStart w:id="26" w:name="_Toc43596994"/>
+      <w:bookmarkStart w:id="29" w:name="_Toc43638861"/>
       <w:r>
         <w:rPr>
           <w:sz w:val="22"/>
@@ -5035,27 +5469,27 @@
         </w:rPr>
         <w:fldChar w:fldCharType="separate"/>
       </w:r>
+      <w:r>
+        <w:rPr>
+          <w:noProof/>
+          <w:sz w:val="22"/>
+        </w:rPr>
+        <w:t>12</w:t>
+      </w:r>
+      <w:r>
+        <w:rPr>
+          <w:sz w:val="22"/>
+        </w:rPr>
+        <w:fldChar w:fldCharType="end"/>
+      </w:r>
       <w:proofErr w:type="gramStart"/>
       <w:r>
         <w:rPr>
-          <w:noProof/>
-          <w:sz w:val="22"/>
-        </w:rPr>
-        <w:t>9</w:t>
-      </w:r>
-      <w:r>
-        <w:rPr>
-          <w:sz w:val="22"/>
-        </w:rPr>
-        <w:fldChar w:fldCharType="end"/>
-      </w:r>
-      <w:r>
-        <w:rPr>
           <w:sz w:val="22"/>
         </w:rPr>
         <w:t xml:space="preserve"> Form Filing summary</w:t>
       </w:r>
-      <w:bookmarkEnd w:id="26"/>
+      <w:bookmarkEnd w:id="29"/>
       <w:proofErr w:type="gramEnd"/>
     </w:p>
     <w:p/>
@@ -5092,7 +5526,7 @@
                     </pic:cNvPicPr>
                   </pic:nvPicPr>
                   <pic:blipFill>
-                    <a:blip r:embed="rId17" cstate="print"/>
+                    <a:blip r:embed="rId20" cstate="print"/>
                     <a:srcRect/>
                     <a:stretch>
                       <a:fillRect/>
@@ -5129,7 +5563,7 @@
           <w:sz w:val="22"/>
         </w:rPr>
       </w:pPr>
-      <w:bookmarkStart w:id="27" w:name="_Toc43596995"/>
+      <w:bookmarkStart w:id="30" w:name="_Toc43638862"/>
       <w:r>
         <w:rPr>
           <w:sz w:val="22"/>
@@ -5154,22 +5588,22 @@
         </w:rPr>
         <w:fldChar w:fldCharType="separate"/>
       </w:r>
+      <w:r>
+        <w:rPr>
+          <w:noProof/>
+          <w:sz w:val="22"/>
+        </w:rPr>
+        <w:t>13</w:t>
+      </w:r>
+      <w:r>
+        <w:rPr>
+          <w:sz w:val="22"/>
+        </w:rPr>
+        <w:fldChar w:fldCharType="end"/>
+      </w:r>
       <w:proofErr w:type="gramStart"/>
       <w:r>
         <w:rPr>
-          <w:noProof/>
-          <w:sz w:val="22"/>
-        </w:rPr>
-        <w:t>10</w:t>
-      </w:r>
-      <w:r>
-        <w:rPr>
-          <w:sz w:val="22"/>
-        </w:rPr>
-        <w:fldChar w:fldCharType="end"/>
-      </w:r>
-      <w:r>
-        <w:rPr>
           <w:sz w:val="22"/>
         </w:rPr>
         <w:t xml:space="preserve"> Form Filing submission</w:t>
@@ -5181,7 +5615,7 @@
         </w:rPr>
         <w:t xml:space="preserve"> successful</w:t>
       </w:r>
-      <w:bookmarkEnd w:id="27"/>
+      <w:bookmarkEnd w:id="30"/>
     </w:p>
     <w:p>
       <w:pPr>
@@ -5202,12 +5636,12 @@
           <w:numId w:val="1"/>
         </w:numPr>
       </w:pPr>
-      <w:bookmarkStart w:id="28" w:name="_Toc43596981"/>
+      <w:bookmarkStart w:id="31" w:name="_Toc43638845"/>
       <w:r>
         <w:lastRenderedPageBreak/>
         <w:t>Dashboard</w:t>
       </w:r>
-      <w:bookmarkEnd w:id="28"/>
+      <w:bookmarkEnd w:id="31"/>
     </w:p>
     <w:p>
       <w:pPr>
@@ -5248,7 +5682,7 @@
                     </pic:cNvPicPr>
                   </pic:nvPicPr>
                   <pic:blipFill>
-                    <a:blip r:embed="rId18" cstate="print"/>
+                    <a:blip r:embed="rId21" cstate="print"/>
                     <a:srcRect/>
                     <a:stretch>
                       <a:fillRect/>
@@ -5285,7 +5719,7 @@
           <w:sz w:val="22"/>
         </w:rPr>
       </w:pPr>
-      <w:bookmarkStart w:id="29" w:name="_Toc43596996"/>
+      <w:bookmarkStart w:id="32" w:name="_Toc43638863"/>
       <w:r>
         <w:rPr>
           <w:sz w:val="22"/>
@@ -5315,7 +5749,7 @@
           <w:noProof/>
           <w:sz w:val="22"/>
         </w:rPr>
-        <w:t>11</w:t>
+        <w:t>14</w:t>
       </w:r>
       <w:r>
         <w:rPr>
@@ -5329,7 +5763,7 @@
         </w:rPr>
         <w:t xml:space="preserve"> Dashboard checking bookings</w:t>
       </w:r>
-      <w:bookmarkEnd w:id="29"/>
+      <w:bookmarkEnd w:id="32"/>
     </w:p>
     <w:p>
       <w:pPr>
@@ -5364,7 +5798,7 @@
                     </pic:cNvPicPr>
                   </pic:nvPicPr>
                   <pic:blipFill>
-                    <a:blip r:embed="rId19" cstate="print"/>
+                    <a:blip r:embed="rId22" cstate="print"/>
                     <a:srcRect/>
                     <a:stretch>
                       <a:fillRect/>
@@ -5401,7 +5835,7 @@
           <w:sz w:val="22"/>
         </w:rPr>
       </w:pPr>
-      <w:bookmarkStart w:id="30" w:name="_Toc43596997"/>
+      <w:bookmarkStart w:id="33" w:name="_Toc43638864"/>
       <w:r>
         <w:rPr>
           <w:sz w:val="22"/>
@@ -5431,7 +5865,7 @@
           <w:noProof/>
           <w:sz w:val="22"/>
         </w:rPr>
-        <w:t>12</w:t>
+        <w:t>15</w:t>
       </w:r>
       <w:r>
         <w:rPr>
@@ -5445,7 +5879,7 @@
         </w:rPr>
         <w:t xml:space="preserve"> Display all bookings by applicant</w:t>
       </w:r>
-      <w:bookmarkEnd w:id="30"/>
+      <w:bookmarkEnd w:id="33"/>
     </w:p>
     <w:p/>
     <w:p>
@@ -5487,7 +5921,7 @@
                     </pic:cNvPicPr>
                   </pic:nvPicPr>
                   <pic:blipFill>
-                    <a:blip r:embed="rId20" cstate="print"/>
+                    <a:blip r:embed="rId23" cstate="print"/>
                     <a:srcRect/>
                     <a:stretch>
                       <a:fillRect/>
@@ -5524,7 +5958,7 @@
           <w:sz w:val="22"/>
         </w:rPr>
       </w:pPr>
-      <w:bookmarkStart w:id="31" w:name="_Toc43596998"/>
+      <w:bookmarkStart w:id="34" w:name="_Toc43638865"/>
       <w:r>
         <w:rPr>
           <w:sz w:val="22"/>
@@ -5554,7 +5988,7 @@
           <w:noProof/>
           <w:sz w:val="22"/>
         </w:rPr>
-        <w:t>13</w:t>
+        <w:t>16</w:t>
       </w:r>
       <w:r>
         <w:rPr>
@@ -5568,7 +6002,7 @@
         </w:rPr>
         <w:t xml:space="preserve"> Display individual booking</w:t>
       </w:r>
-      <w:bookmarkEnd w:id="31"/>
+      <w:bookmarkEnd w:id="34"/>
     </w:p>
     <w:p/>
     <w:p>
@@ -5604,7 +6038,7 @@
                     </pic:cNvPicPr>
                   </pic:nvPicPr>
                   <pic:blipFill>
-                    <a:blip r:embed="rId21" cstate="print"/>
+                    <a:blip r:embed="rId24" cstate="print"/>
                     <a:srcRect/>
                     <a:stretch>
                       <a:fillRect/>
@@ -5641,7 +6075,7 @@
           <w:sz w:val="22"/>
         </w:rPr>
       </w:pPr>
-      <w:bookmarkStart w:id="32" w:name="_Toc43596999"/>
+      <w:bookmarkStart w:id="35" w:name="_Toc43638866"/>
       <w:r>
         <w:rPr>
           <w:sz w:val="22"/>
@@ -5671,7 +6105,7 @@
           <w:noProof/>
           <w:sz w:val="22"/>
         </w:rPr>
-        <w:t>14</w:t>
+        <w:t>17</w:t>
       </w:r>
       <w:r>
         <w:rPr>
@@ -5699,7 +6133,7 @@
         </w:rPr>
         <w:t xml:space="preserve"> no booking is made</w:t>
       </w:r>
-      <w:bookmarkEnd w:id="32"/>
+      <w:bookmarkEnd w:id="35"/>
     </w:p>
     <w:p>
       <w:pPr>
@@ -5720,12 +6154,12 @@
           <w:numId w:val="1"/>
         </w:numPr>
       </w:pPr>
-      <w:bookmarkStart w:id="33" w:name="_Toc43596982"/>
+      <w:bookmarkStart w:id="36" w:name="_Toc43638846"/>
       <w:r>
         <w:lastRenderedPageBreak/>
         <w:t>Admin Portal</w:t>
       </w:r>
-      <w:bookmarkEnd w:id="33"/>
+      <w:bookmarkEnd w:id="36"/>
     </w:p>
     <w:p>
       <w:pPr>
@@ -5766,7 +6200,7 @@
                     </pic:cNvPicPr>
                   </pic:nvPicPr>
                   <pic:blipFill>
-                    <a:blip r:embed="rId22" cstate="print"/>
+                    <a:blip r:embed="rId25" cstate="print"/>
                     <a:srcRect/>
                     <a:stretch>
                       <a:fillRect/>
@@ -5803,7 +6237,7 @@
           <w:sz w:val="22"/>
         </w:rPr>
       </w:pPr>
-      <w:bookmarkStart w:id="34" w:name="_Toc43597000"/>
+      <w:bookmarkStart w:id="37" w:name="_Toc43638867"/>
       <w:r>
         <w:rPr>
           <w:sz w:val="22"/>
@@ -5833,7 +6267,7 @@
           <w:noProof/>
           <w:sz w:val="22"/>
         </w:rPr>
-        <w:t>15</w:t>
+        <w:t>18</w:t>
       </w:r>
       <w:r>
         <w:rPr>
@@ -5847,7 +6281,7 @@
         </w:rPr>
         <w:t xml:space="preserve"> Admin can view all bookings</w:t>
       </w:r>
-      <w:bookmarkEnd w:id="34"/>
+      <w:bookmarkEnd w:id="37"/>
     </w:p>
     <w:p>
       <w:r>
@@ -5888,7 +6322,7 @@
                     </pic:cNvPicPr>
                   </pic:nvPicPr>
                   <pic:blipFill>
-                    <a:blip r:embed="rId23" cstate="print"/>
+                    <a:blip r:embed="rId26" cstate="print"/>
                     <a:srcRect/>
                     <a:stretch>
                       <a:fillRect/>
@@ -5925,7 +6359,7 @@
           <w:sz w:val="22"/>
         </w:rPr>
       </w:pPr>
-      <w:bookmarkStart w:id="35" w:name="_Toc43597001"/>
+      <w:bookmarkStart w:id="38" w:name="_Toc43638868"/>
       <w:r>
         <w:rPr>
           <w:sz w:val="22"/>
@@ -5955,7 +6389,7 @@
           <w:noProof/>
           <w:sz w:val="22"/>
         </w:rPr>
-        <w:t>16</w:t>
+        <w:t>19</w:t>
       </w:r>
       <w:r>
         <w:rPr>
@@ -5969,7 +6403,7 @@
         </w:rPr>
         <w:t xml:space="preserve"> Admin view individual details</w:t>
       </w:r>
-      <w:bookmarkEnd w:id="35"/>
+      <w:bookmarkEnd w:id="38"/>
     </w:p>
     <w:p>
       <w:pPr>
@@ -6021,7 +6455,7 @@
                     </pic:cNvPicPr>
                   </pic:nvPicPr>
                   <pic:blipFill>
-                    <a:blip r:embed="rId24" cstate="print"/>
+                    <a:blip r:embed="rId27" cstate="print"/>
                     <a:srcRect/>
                     <a:stretch>
                       <a:fillRect/>
@@ -6058,7 +6492,7 @@
           <w:sz w:val="22"/>
         </w:rPr>
       </w:pPr>
-      <w:bookmarkStart w:id="36" w:name="_Toc43597002"/>
+      <w:bookmarkStart w:id="39" w:name="_Toc43638869"/>
       <w:r>
         <w:rPr>
           <w:sz w:val="22"/>
@@ -6088,7 +6522,7 @@
           <w:noProof/>
           <w:sz w:val="22"/>
         </w:rPr>
-        <w:t>17</w:t>
+        <w:t>20</w:t>
       </w:r>
       <w:r>
         <w:rPr>
@@ -6116,7 +6550,7 @@
         </w:rPr>
         <w:t xml:space="preserve"> approval, the status change</w:t>
       </w:r>
-      <w:bookmarkEnd w:id="36"/>
+      <w:bookmarkEnd w:id="39"/>
     </w:p>
     <w:p>
       <w:pPr>
@@ -6137,12 +6571,12 @@
           <w:numId w:val="1"/>
         </w:numPr>
       </w:pPr>
-      <w:bookmarkStart w:id="37" w:name="_Toc43596983"/>
+      <w:bookmarkStart w:id="40" w:name="_Toc43638847"/>
       <w:r>
         <w:lastRenderedPageBreak/>
         <w:t>Dashboard after approval</w:t>
       </w:r>
-      <w:bookmarkEnd w:id="37"/>
+      <w:bookmarkEnd w:id="40"/>
     </w:p>
     <w:p>
       <w:pPr>
@@ -6183,7 +6617,7 @@
                     </pic:cNvPicPr>
                   </pic:nvPicPr>
                   <pic:blipFill>
-                    <a:blip r:embed="rId25" cstate="print"/>
+                    <a:blip r:embed="rId28" cstate="print"/>
                     <a:srcRect/>
                     <a:stretch>
                       <a:fillRect/>
@@ -6221,7 +6655,7 @@
           <w:szCs w:val="22"/>
         </w:rPr>
       </w:pPr>
-      <w:bookmarkStart w:id="38" w:name="_Toc43597003"/>
+      <w:bookmarkStart w:id="41" w:name="_Toc43638870"/>
       <w:r>
         <w:rPr>
           <w:sz w:val="22"/>
@@ -6256,7 +6690,7 @@
           <w:sz w:val="22"/>
           <w:szCs w:val="22"/>
         </w:rPr>
-        <w:t>18</w:t>
+        <w:t>21</w:t>
       </w:r>
       <w:r>
         <w:rPr>
@@ -6272,7 +6706,7 @@
         </w:rPr>
         <w:t xml:space="preserve"> Applicant see the updated status at Dashboard</w:t>
       </w:r>
-      <w:bookmarkEnd w:id="38"/>
+      <w:bookmarkEnd w:id="41"/>
     </w:p>
     <w:p>
       <w:pPr>
@@ -6282,11 +6716,11 @@
           <w:numId w:val="1"/>
         </w:numPr>
       </w:pPr>
-      <w:bookmarkStart w:id="39" w:name="_Toc43596984"/>
+      <w:bookmarkStart w:id="42" w:name="_Toc43638848"/>
       <w:r>
         <w:t>Further enhancement</w:t>
       </w:r>
-      <w:bookmarkEnd w:id="39"/>
+      <w:bookmarkEnd w:id="42"/>
     </w:p>
     <w:p/>
     <w:p>
@@ -6386,6 +6820,19 @@
       <w:proofErr w:type="spellEnd"/>
       <w:r>
         <w:t xml:space="preserve"> for them to fill in.</w:t>
+      </w:r>
+    </w:p>
+    <w:p>
+      <w:pPr>
+        <w:pStyle w:val="ListParagraph"/>
+      </w:pPr>
+    </w:p>
+    <w:p>
+      <w:pPr>
+        <w:pStyle w:val="ListParagraph"/>
+      </w:pPr>
+      <w:r>
+        <w:t xml:space="preserve">If need to add in payment, need to add in a field call paid status and credit card details in the data dictionary. </w:t>
       </w:r>
     </w:p>
     <w:p>
@@ -6396,11 +6843,11 @@
           <w:numId w:val="1"/>
         </w:numPr>
       </w:pPr>
-      <w:bookmarkStart w:id="40" w:name="_Toc43596985"/>
+      <w:bookmarkStart w:id="43" w:name="_Toc43638849"/>
       <w:r>
         <w:t>Thoughts</w:t>
       </w:r>
-      <w:bookmarkEnd w:id="40"/>
+      <w:bookmarkEnd w:id="43"/>
     </w:p>
     <w:p>
       <w:pPr>
@@ -6440,9 +6887,8 @@
         <w:t xml:space="preserve">. There are still many things that I do not have the time to research on, like the designing of UI using React and CSS, unit testing using react. </w:t>
       </w:r>
     </w:p>
-    <w:p/>
     <w:sectPr>
-      <w:footerReference w:type="default" r:id="rId26"/>
+      <w:footerReference w:type="default" r:id="rId29"/>
       <w:pgSz w:w="11906" w:h="16838"/>
       <w:pgMar w:top="1440" w:right="1440" w:bottom="1440" w:left="1440" w:header="708" w:footer="708" w:gutter="0"/>
       <w:cols w:space="708"/>
@@ -6489,27 +6935,12 @@
         <w:rFonts w:asciiTheme="majorHAnsi" w:hAnsiTheme="majorHAnsi"/>
       </w:rPr>
     </w:pPr>
-    <w:sdt>
-      <w:sdtPr>
-        <w:rPr>
-          <w:rFonts w:asciiTheme="majorHAnsi" w:hAnsiTheme="majorHAnsi"/>
-        </w:rPr>
-        <w:id w:val="76027555"/>
-        <w:placeholder>
-          <w:docPart w:val="88CB389651194BE9B33EFED1F55F279D"/>
-        </w:placeholder>
-        <w:temporary/>
-        <w:showingPlcHdr/>
-      </w:sdtPr>
-      <w:sdtContent>
-        <w:r>
-          <w:rPr>
-            <w:rFonts w:asciiTheme="majorHAnsi" w:hAnsiTheme="majorHAnsi"/>
-          </w:rPr>
-          <w:t>[Type text]</w:t>
-        </w:r>
-      </w:sdtContent>
-    </w:sdt>
+    <w:r>
+      <w:rPr>
+        <w:rFonts w:asciiTheme="majorHAnsi" w:hAnsiTheme="majorHAnsi"/>
+      </w:rPr>
+      <w:t>XYZ SDD</w:t>
+    </w:r>
     <w:r>
       <w:rPr>
         <w:rFonts w:asciiTheme="majorHAnsi" w:hAnsiTheme="majorHAnsi"/>
@@ -7183,37 +7614,7 @@
 
 <file path=word/glossary/document.xml><?xml version="1.0" encoding="utf-8"?>
 <w:glossaryDocument xmlns:ve="http://schemas.openxmlformats.org/markup-compatibility/2006" xmlns:o="urn:schemas-microsoft-com:office:office" xmlns:r="http://schemas.openxmlformats.org/officeDocument/2006/relationships" xmlns:m="http://schemas.openxmlformats.org/officeDocument/2006/math" xmlns:v="urn:schemas-microsoft-com:vml" xmlns:wp="http://schemas.openxmlformats.org/drawingml/2006/wordprocessingDrawing" xmlns:w10="urn:schemas-microsoft-com:office:word" xmlns:w="http://schemas.openxmlformats.org/wordprocessingml/2006/main" xmlns:wne="http://schemas.microsoft.com/office/word/2006/wordml">
-  <w:docParts>
-    <w:docPart>
-      <w:docPartPr>
-        <w:name w:val="88CB389651194BE9B33EFED1F55F279D"/>
-        <w:category>
-          <w:name w:val="General"/>
-          <w:gallery w:val="placeholder"/>
-        </w:category>
-        <w:types>
-          <w:type w:val="bbPlcHdr"/>
-        </w:types>
-        <w:behaviors>
-          <w:behavior w:val="content"/>
-        </w:behaviors>
-        <w:guid w:val="{88B717C2-C1D5-4B87-8594-F82A337A15A5}"/>
-      </w:docPartPr>
-      <w:docPartBody>
-        <w:p>
-          <w:pPr>
-            <w:pStyle w:val="88CB389651194BE9B33EFED1F55F279D"/>
-          </w:pPr>
-          <w:r>
-            <w:rPr>
-              <w:rFonts w:asciiTheme="majorHAnsi" w:hAnsiTheme="majorHAnsi"/>
-            </w:rPr>
-            <w:t>[Type text]</w:t>
-          </w:r>
-        </w:p>
-      </w:docPartBody>
-    </w:docPart>
-  </w:docParts>
+  <w:docParts/>
 </w:glossaryDocument>
 </file>
 
@@ -7234,7 +7635,7 @@
     <w:sig w:usb0="E4002EFF" w:usb1="C000247B" w:usb2="00000009" w:usb3="00000000" w:csb0="000001FF" w:csb1="00000000"/>
   </w:font>
   <w:font w:name="等线">
-    <w:altName w:val="BIZ UDMincho Medium"/>
+    <w:altName w:val="MS PMincho"/>
     <w:panose1 w:val="00000000000000000000"/>
     <w:charset w:val="80"/>
     <w:family w:val="roman"/>
@@ -7292,6 +7693,7 @@
   </w:compat>
   <w:rsids>
     <w:rsidRoot w:val="00E16F54"/>
+    <w:rsid w:val="00467FC2"/>
     <w:rsid w:val="00E16F54"/>
   </w:rsids>
   <m:mathPr>
@@ -7473,6 +7875,7 @@
   <w:style w:type="paragraph" w:default="1" w:styleId="Normal">
     <w:name w:val="Normal"/>
     <w:qFormat/>
+    <w:rsid w:val="00467FC2"/>
   </w:style>
   <w:style w:type="character" w:default="1" w:styleId="DefaultParagraphFont">
     <w:name w:val="Default Paragraph Font"/>
@@ -7808,7 +8211,7 @@
   <a:extraClrSchemeLst/>
   <a:extLst>
     <a:ext uri="{05A4C25C-085E-4340-85A3-A5531E510DB2}">
-      <thm15:themeFamily xmlns="" xmlns:thm15="http://schemas.microsoft.com/office/thememl/2012/main" name="Office Theme" id="{62F939B6-93AF-4DB8-9C6B-D6C7DFDC589F}" vid="{4A3C46E8-61CC-4603-A589-7422A47A8E4A}"/>
+      <thm15:themeFamily xmlns:thm15="http://schemas.microsoft.com/office/thememl/2012/main" xmlns="" name="Office Theme" id="{62F939B6-93AF-4DB8-9C6B-D6C7DFDC589F}" vid="{4A3C46E8-61CC-4603-A589-7422A47A8E4A}"/>
     </a:ext>
   </a:extLst>
 </a:theme>
@@ -7819,7 +8222,7 @@
 </file>
 
 <file path=customXml/itemProps1.xml><?xml version="1.0" encoding="utf-8"?>
-<ds:datastoreItem xmlns:ds="http://schemas.openxmlformats.org/officeDocument/2006/customXml" ds:itemID="{7227481C-22AB-4C5A-8EF2-7AD2C8ECE462}">
+<ds:datastoreItem xmlns:ds="http://schemas.openxmlformats.org/officeDocument/2006/customXml" ds:itemID="{95F914F0-688D-46A5-8C76-82DC35AB5AD4}">
   <ds:schemaRefs>
     <ds:schemaRef ds:uri="http://schemas.openxmlformats.org/officeDocument/2006/bibliography"/>
   </ds:schemaRefs>

</xml_diff>